<commit_message>
Startet litt på nytt
</commit_message>
<xml_diff>
--- a/Deleksamen2 - Miriam Kyrroe/Kildehenvisning.docx
+++ b/Deleksamen2 - Miriam Kyrroe/Kildehenvisning.docx
@@ -112,105 +112,210 @@
       </w:hyperlink>
     </w:p>
     <w:p>
-      <w:r>
+      <w:pPr>
+        <w:rPr>
+          <w:lang w:val="nb-NO"/>
+        </w:rPr>
+      </w:pPr>
+      <w:r>
+        <w:rPr>
+          <w:lang w:val="nb-NO"/>
+        </w:rPr>
         <w:tab/>
         <w:t>Til navigeringsbaren:</w:t>
       </w:r>
     </w:p>
     <w:p>
-      <w:r>
-        <w:tab/>
-      </w:r>
-      <w:r>
+      <w:pPr>
+        <w:rPr>
+          <w:lang w:val="nb-NO"/>
+        </w:rPr>
+      </w:pPr>
+      <w:r>
+        <w:rPr>
+          <w:lang w:val="nb-NO"/>
+        </w:rPr>
+        <w:tab/>
+      </w:r>
+      <w:r>
+        <w:rPr>
+          <w:lang w:val="nb-NO"/>
+        </w:rPr>
         <w:tab/>
         <w:t>29.09.2022</w:t>
       </w:r>
     </w:p>
     <w:p>
-      <w:r>
-        <w:tab/>
-      </w:r>
-      <w:r>
+      <w:pPr>
+        <w:rPr>
+          <w:lang w:val="nb-NO"/>
+        </w:rPr>
+      </w:pPr>
+      <w:r>
+        <w:rPr>
+          <w:lang w:val="nb-NO"/>
+        </w:rPr>
+        <w:tab/>
+      </w:r>
+      <w:r>
+        <w:rPr>
+          <w:lang w:val="nb-NO"/>
+        </w:rPr>
         <w:tab/>
       </w:r>
       <w:hyperlink r:id="rId6" w:history="1">
         <w:r>
           <w:rPr>
             <w:rStyle w:val="Hyperlink"/>
+            <w:lang w:val="nb-NO"/>
           </w:rPr>
           <w:t>https://www.w3schools.com/css/css_navbar_horizontal.asp</w:t>
         </w:r>
       </w:hyperlink>
     </w:p>
     <w:p>
-      <w:r>
+      <w:pPr>
+        <w:rPr>
+          <w:lang w:val="nb-NO"/>
+        </w:rPr>
+      </w:pPr>
+      <w:r>
+        <w:rPr>
+          <w:lang w:val="nb-NO"/>
+        </w:rPr>
         <w:tab/>
         <w:t>Om grid:</w:t>
       </w:r>
     </w:p>
     <w:p>
-      <w:r>
-        <w:tab/>
-      </w:r>
-      <w:r>
+      <w:pPr>
+        <w:rPr>
+          <w:lang w:val="nb-NO"/>
+        </w:rPr>
+      </w:pPr>
+      <w:r>
+        <w:rPr>
+          <w:lang w:val="nb-NO"/>
+        </w:rPr>
+        <w:tab/>
+      </w:r>
+      <w:r>
+        <w:rPr>
+          <w:lang w:val="nb-NO"/>
+        </w:rPr>
         <w:tab/>
         <w:t>2</w:t>
       </w:r>
       <w:r>
+        <w:rPr>
+          <w:lang w:val="nb-NO"/>
+        </w:rPr>
         <w:t>9.</w:t>
       </w:r>
       <w:r>
+        <w:rPr>
+          <w:lang w:val="nb-NO"/>
+        </w:rPr>
         <w:t>09.2020</w:t>
       </w:r>
     </w:p>
     <w:p>
-      <w:r>
-        <w:tab/>
-      </w:r>
-      <w:r>
+      <w:pPr>
+        <w:rPr>
+          <w:lang w:val="nb-NO"/>
+        </w:rPr>
+      </w:pPr>
+      <w:r>
+        <w:rPr>
+          <w:lang w:val="nb-NO"/>
+        </w:rPr>
+        <w:tab/>
+      </w:r>
+      <w:r>
+        <w:rPr>
+          <w:lang w:val="nb-NO"/>
+        </w:rPr>
         <w:tab/>
       </w:r>
       <w:hyperlink r:id="rId7" w:history="1">
         <w:r>
           <w:rPr>
             <w:rStyle w:val="Hyperlink"/>
+            <w:lang w:val="nb-NO"/>
           </w:rPr>
           <w:t>https://developer.mozilla.org/en-US/docs/Web/CSS/grid-template-areas</w:t>
         </w:r>
       </w:hyperlink>
     </w:p>
     <w:p>
-      <w:r>
+      <w:pPr>
+        <w:rPr>
+          <w:lang w:val="nb-NO"/>
+        </w:rPr>
+      </w:pPr>
+      <w:r>
+        <w:rPr>
+          <w:lang w:val="nb-NO"/>
+        </w:rPr>
         <w:tab/>
         <w:t>Variabler:</w:t>
       </w:r>
     </w:p>
     <w:p>
-      <w:r>
-        <w:tab/>
-      </w:r>
-      <w:r>
+      <w:pPr>
+        <w:rPr>
+          <w:lang w:val="nb-NO"/>
+        </w:rPr>
+      </w:pPr>
+      <w:r>
+        <w:rPr>
+          <w:lang w:val="nb-NO"/>
+        </w:rPr>
+        <w:tab/>
+      </w:r>
+      <w:r>
+        <w:rPr>
+          <w:lang w:val="nb-NO"/>
+        </w:rPr>
         <w:tab/>
         <w:t>2</w:t>
       </w:r>
       <w:r>
+        <w:rPr>
+          <w:lang w:val="nb-NO"/>
+        </w:rPr>
         <w:t>6</w:t>
       </w:r>
       <w:r>
+        <w:rPr>
+          <w:lang w:val="nb-NO"/>
+        </w:rPr>
         <w:t>.09.2022</w:t>
       </w:r>
     </w:p>
     <w:p>
-      <w:r>
-        <w:tab/>
-      </w:r>
-      <w:r>
+      <w:pPr>
+        <w:rPr>
+          <w:lang w:val="nb-NO"/>
+        </w:rPr>
+      </w:pPr>
+      <w:r>
+        <w:rPr>
+          <w:lang w:val="nb-NO"/>
+        </w:rPr>
+        <w:tab/>
+      </w:r>
+      <w:r>
+        <w:rPr>
+          <w:lang w:val="nb-NO"/>
+        </w:rPr>
         <w:tab/>
       </w:r>
       <w:hyperlink r:id="rId8" w:history="1">
         <w:r>
           <w:rPr>
             <w:rStyle w:val="Hyperlink"/>
+            <w:lang w:val="nb-NO"/>
           </w:rPr>
           <w:t>https://www.youtube.com/watch?v=oZPR_78wCnY&amp;t=158s</w:t>
         </w:r>
@@ -223,6 +328,9 @@
         </w:rPr>
       </w:pPr>
       <w:r>
+        <w:rPr>
+          <w:lang w:val="nb-NO"/>
+        </w:rPr>
         <w:tab/>
       </w:r>
       <w:r>
@@ -283,6 +391,7 @@
     <w:p>
       <w:pPr>
         <w:rPr>
+          <w:rStyle w:val="Hyperlink"/>
           <w:lang w:val="nb-NO"/>
         </w:rPr>
       </w:pPr>
@@ -311,6 +420,8 @@
     <w:p>
       <w:pPr>
         <w:rPr>
+          <w:color w:val="0563C1" w:themeColor="hyperlink"/>
+          <w:u w:val="single"/>
           <w:lang w:val="nb-NO"/>
         </w:rPr>
       </w:pPr>
@@ -384,41 +495,82 @@
       </w:r>
     </w:p>
     <w:p>
-      <w:r>
-        <w:rPr>
-          <w:lang w:val="nb-NO"/>
-        </w:rPr>
-        <w:tab/>
-      </w:r>
-      <w:r>
+      <w:pPr>
+        <w:rPr>
+          <w:lang w:val="nb-NO"/>
+        </w:rPr>
+      </w:pPr>
+      <w:r>
+        <w:rPr>
+          <w:lang w:val="nb-NO"/>
+        </w:rPr>
+        <w:tab/>
+      </w:r>
+      <w:r>
+        <w:rPr>
+          <w:lang w:val="nb-NO"/>
+        </w:rPr>
         <w:t>Til wireframene:</w:t>
       </w:r>
     </w:p>
     <w:p>
-      <w:r>
-        <w:tab/>
-      </w:r>
-      <w:r>
-        <w:tab/>
-      </w:r>
-      <w:r>
-        <w:t>Adobe XD – plugin: Icons 4 D</w:t>
-      </w:r>
-      <w:r>
-        <w:t>esign, Em Software</w:t>
-      </w:r>
-    </w:p>
-    <w:p>
-      <w:r>
+      <w:pPr>
+        <w:rPr>
+          <w:lang w:val="nb-NO"/>
+        </w:rPr>
+      </w:pPr>
+      <w:r>
+        <w:rPr>
+          <w:lang w:val="nb-NO"/>
+        </w:rPr>
+        <w:tab/>
+      </w:r>
+      <w:r>
+        <w:rPr>
+          <w:lang w:val="nb-NO"/>
+        </w:rPr>
+        <w:tab/>
+        <w:t>Adobe XD – plugin: Icons 4 Design, Em Software</w:t>
+      </w:r>
+    </w:p>
+    <w:p>
+      <w:pPr>
+        <w:rPr>
+          <w:lang w:val="nb-NO"/>
+        </w:rPr>
+      </w:pPr>
+      <w:r>
+        <w:rPr>
+          <w:lang w:val="nb-NO"/>
+        </w:rPr>
         <w:t>Skolemateriale:</w:t>
       </w:r>
     </w:p>
     <w:p>
       <w:r>
-        <w:tab/>
-      </w:r>
-      <w:r>
-        <w:t xml:space="preserve">LMS-Webtricks – Webutvikling - </w:t>
+        <w:rPr>
+          <w:lang w:val="nb-NO"/>
+        </w:rPr>
+        <w:tab/>
+      </w:r>
+      <w:r>
+        <w:t>LMS-</w:t>
+      </w:r>
+      <w:proofErr w:type="spellStart"/>
+      <w:r>
+        <w:t>Webtricks</w:t>
+      </w:r>
+      <w:proofErr w:type="spellEnd"/>
+      <w:r>
+        <w:t xml:space="preserve"> – </w:t>
+      </w:r>
+      <w:proofErr w:type="spellStart"/>
+      <w:r>
+        <w:t>Webutvikling</w:t>
+      </w:r>
+      <w:proofErr w:type="spellEnd"/>
+      <w:r>
+        <w:t xml:space="preserve"> - </w:t>
       </w:r>
       <w:hyperlink r:id="rId12" w:history="1">
         <w:r>

</xml_diff>